<commit_message>
Data Sources + Ethical Considerations
</commit_message>
<xml_diff>
--- a/CA1/Project Proposal CA1.docx
+++ b/CA1/Project Proposal CA1.docx
@@ -55,7 +55,7 @@
                     <a:blip r:embed="rId7" cstate="print">
                       <a:extLst>
                         <a:ext uri="{28A0092B-C50C-407E-A947-70E740481C1C}">
-                          <a14:useLocalDpi xmlns="" xmlns:wpc="http://schemas.microsoft.com/office/word/2010/wordprocessingCanvas" xmlns:cx="http://schemas.microsoft.com/office/drawing/2014/chartex" xmlns:cx1="http://schemas.microsoft.com/office/drawing/2015/9/8/chartex" xmlns:cx2="http://schemas.microsoft.com/office/drawing/2015/10/21/chartex" xmlns:cx3="http://schemas.microsoft.com/office/drawing/2016/5/9/chartex" xmlns:cx4="http://schemas.microsoft.com/office/drawing/2016/5/10/chartex" xmlns:cx5="http://schemas.microsoft.com/office/drawing/2016/5/11/chartex" xmlns:cx6="http://schemas.microsoft.com/office/drawing/2016/5/12/chartex" xmlns:cx7="http://schemas.microsoft.com/office/drawing/2016/5/13/chartex" xmlns:cx8="http://schemas.microsoft.com/office/drawing/2016/5/14/chartex" xmlns:mc="http://schemas.openxmlformats.org/markup-compatibility/2006" xmlns:aink="http://schemas.microsoft.com/office/drawing/2016/ink" xmlns:am3d="http://schemas.microsoft.com/office/drawing/2017/model3d" xmlns:o="urn:schemas-microsoft-com:office:office" xmlns:oel="http://schemas.microsoft.com/office/2019/extlst" xmlns:v="urn:schemas-microsoft-com:vml" xmlns:wp14="http://schemas.microsoft.com/office/word/2010/wordprocessingDrawing" xmlns:w10="urn:schemas-microsoft-com:office:word" xmlns:w="http://schemas.openxmlformats.org/wordprocessingml/2006/main" xmlns:w14="http://schemas.microsoft.com/office/word/2010/wordml" xmlns:w15="http://schemas.microsoft.com/office/word/2012/wordml" xmlns:w16cex="http://schemas.microsoft.com/office/word/2018/wordml/cex" xmlns:w16cid="http://schemas.microsoft.com/office/word/2016/wordml/cid" xmlns:w16="http://schemas.microsoft.com/office/word/2018/wordml" xmlns:w16sdtdh="http://schemas.microsoft.com/office/word/2020/wordml/sdtdatahash" xmlns:w16se="http://schemas.microsoft.com/office/word/2015/wordml/symex" xmlns:wpg="http://schemas.microsoft.com/office/word/2010/wordprocessingGroup" xmlns:wpi="http://schemas.microsoft.com/office/word/2010/wordprocessingInk" xmlns:wps="http://schemas.microsoft.com/office/word/2010/wordprocessingShape" xmlns:a14="http://schemas.microsoft.com/office/drawing/2010/main" val="0"/>
+                          <a14:useLocalDpi xmlns:a14="http://schemas.microsoft.com/office/drawing/2010/main" xmlns:wps="http://schemas.microsoft.com/office/word/2010/wordprocessingShape" xmlns:wpi="http://schemas.microsoft.com/office/word/2010/wordprocessingInk" xmlns:wpg="http://schemas.microsoft.com/office/word/2010/wordprocessingGroup" xmlns:w16se="http://schemas.microsoft.com/office/word/2015/wordml/symex" xmlns:w16sdtdh="http://schemas.microsoft.com/office/word/2020/wordml/sdtdatahash" xmlns:w16="http://schemas.microsoft.com/office/word/2018/wordml" xmlns:w16cid="http://schemas.microsoft.com/office/word/2016/wordml/cid" xmlns:w16cex="http://schemas.microsoft.com/office/word/2018/wordml/cex" xmlns:w15="http://schemas.microsoft.com/office/word/2012/wordml" xmlns:w14="http://schemas.microsoft.com/office/word/2010/wordml" xmlns:w="http://schemas.openxmlformats.org/wordprocessingml/2006/main" xmlns:w10="urn:schemas-microsoft-com:office:word" xmlns:wp14="http://schemas.microsoft.com/office/word/2010/wordprocessingDrawing" xmlns:v="urn:schemas-microsoft-com:vml" xmlns:oel="http://schemas.microsoft.com/office/2019/extlst" xmlns:o="urn:schemas-microsoft-com:office:office" xmlns:am3d="http://schemas.microsoft.com/office/drawing/2017/model3d" xmlns:aink="http://schemas.microsoft.com/office/drawing/2016/ink" xmlns:mc="http://schemas.openxmlformats.org/markup-compatibility/2006" xmlns:cx8="http://schemas.microsoft.com/office/drawing/2016/5/14/chartex" xmlns:cx7="http://schemas.microsoft.com/office/drawing/2016/5/13/chartex" xmlns:cx6="http://schemas.microsoft.com/office/drawing/2016/5/12/chartex" xmlns:cx5="http://schemas.microsoft.com/office/drawing/2016/5/11/chartex" xmlns:cx4="http://schemas.microsoft.com/office/drawing/2016/5/10/chartex" xmlns:cx3="http://schemas.microsoft.com/office/drawing/2016/5/9/chartex" xmlns:cx2="http://schemas.microsoft.com/office/drawing/2015/10/21/chartex" xmlns:cx1="http://schemas.microsoft.com/office/drawing/2015/9/8/chartex" xmlns:cx="http://schemas.microsoft.com/office/drawing/2014/chartex" xmlns:wpc="http://schemas.microsoft.com/office/word/2010/wordprocessingCanvas" xmlns="" val="0"/>
                         </a:ext>
                       </a:extLst>
                     </a:blip>
@@ -711,13 +711,13 @@
           <w:b/>
           <w:lang w:val="en-US"/>
         </w:rPr>
-        <w:t>Effective Energy Generation Management</w:t>
+        <w:t>Monitoring and Preventive Maintenance</w:t>
       </w:r>
       <w:r>
         <w:rPr>
           <w:lang w:val="en-US"/>
         </w:rPr>
-        <w:t>: The objective is to develop models that can accurately predict energy production by analyzing energy generation and solar irradiation metrics. This capability can reduce losses, enabling effective energy generation management and ensuring better electricity supply.</w:t>
+        <w:t>: The objective is to identify anomalies that may indicate the need for maintenance or cleaning of solar panels, using temperature and irradiation sensor data, ensuring that these panels operate in better conditions, increasing their performance and energy yield sustainably.</w:t>
       </w:r>
     </w:p>
     <w:p>
@@ -731,13 +731,25 @@
           <w:b/>
           <w:lang w:val="en-US"/>
         </w:rPr>
-        <w:t>Monitoring and Preventive Maintenance</w:t>
+        <w:t>Enhancement of Efficiency</w:t>
       </w:r>
       <w:r>
         <w:rPr>
           <w:lang w:val="en-US"/>
         </w:rPr>
-        <w:t>: The objective is to identify anomalies that may indicate the need for maintenance or cleaning of solar panels, using temperature and irradiation sensor data, ensuring that these panels operate in better conditions, increasing their performance and energy yield sustainably.</w:t>
+        <w:t xml:space="preserve">: Through equipment performance data, it will be possible to identify components with inferior performance. The </w:t>
+      </w:r>
+      <w:r>
+        <w:rPr>
+          <w:lang w:val="en-US"/>
+        </w:rPr>
+        <w:t>goal</w:t>
+      </w:r>
+      <w:r>
+        <w:rPr>
+          <w:lang w:val="en-US"/>
+        </w:rPr>
+        <w:t xml:space="preserve"> is to enhance the overall efficiency of the plant, reduce equipment downtime, and extend the lifespan of solar panels and inverters that make up the photovoltaic generation system.</w:t>
       </w:r>
     </w:p>
     <w:p>
@@ -751,25 +763,13 @@
           <w:b/>
           <w:lang w:val="en-US"/>
         </w:rPr>
-        <w:t>Enhancement of Efficiency</w:t>
+        <w:t>Effective Energy Generation Management</w:t>
       </w:r>
       <w:r>
         <w:rPr>
           <w:lang w:val="en-US"/>
         </w:rPr>
-        <w:t xml:space="preserve">: Through equipment performance data, it will be possible to identify components with inferior performance. The </w:t>
-      </w:r>
-      <w:r>
-        <w:rPr>
-          <w:lang w:val="en-US"/>
-        </w:rPr>
-        <w:t>goal</w:t>
-      </w:r>
-      <w:r>
-        <w:rPr>
-          <w:lang w:val="en-US"/>
-        </w:rPr>
-        <w:t xml:space="preserve"> is to enhance the overall efficiency of the plant, reduce equipment downtime, and extend the lifespan of solar panels and inverters that make up the photovoltaic generation system.</w:t>
+        <w:t>: The objective is to develop models that can accurately predict energy production by analyzing energy generation and solar irradiation metrics. This capability can reduce losses, enabling effective energy generation management and ensuring better electricity supply.</w:t>
       </w:r>
     </w:p>
     <w:p>
@@ -821,10 +821,15 @@
     <w:p>
       <w:pPr>
         <w:rPr>
-          <w:b/>
           <w:bCs/>
         </w:rPr>
       </w:pPr>
+      <w:r>
+        <w:rPr>
+          <w:bCs/>
+        </w:rPr>
+        <w:t>The source of the datasets is Kaggle, which provides public datasets for analysis. Two datasets generated from photovoltaic energy generation and temperature data from two solar plants in India will be used. These datasets contain 34 days of generation data from the year 2020.</w:t>
+      </w:r>
     </w:p>
     <w:p>
       <w:pPr>
@@ -836,12 +841,16 @@
         <w:t>Ethical Considerations</w:t>
       </w:r>
       <w:bookmarkEnd w:id="5"/>
+    </w:p>
+    <w:p>
+      <w:r>
+        <w:t>The data to be used pertain to equipment, solar power generation, and temperature data at the solar plants; therefore, there is no relation to personal data that needs to be anonymized or that may produce any adverse effect or bias on vulnerable individuals in society or minors.</w:t>
+      </w:r>
     </w:p>
     <w:p/>
     <w:p/>
     <w:p/>
     <w:p/>
-    <w:p/>
     <w:p>
       <w:pPr>
         <w:spacing w:after="0"/>
@@ -934,7 +943,10 @@
         <w:t>Scope:</w:t>
       </w:r>
       <w:r>
-        <w:t xml:space="preserve"> There should be plenty of scope for the two-semester capstone project. Define the scope of the capstone project. What will be included and excluded from the capstone project, and who will do what? List the boundaries of the capstone project to avoid any ambiguity. Since this is a two-semester project, ample scope should be provided for in-depth analysis and exploration. Describe the planned methods, techniques, and approaches you plan to accomplish in the capstone project. What do you expect to deliver by the end of semester two? Provide a high-level timeline for the capstone project. Break down the project into phases or milestones and estimate the time required for each. </w:t>
+        <w:t xml:space="preserve"> There should be plenty of scope for the two-semester capstone project. Define the scope of the capstone project. What will be included and excluded from the capstone project, and who will do what? List the boundaries of the capstone project to avoid any ambiguity. Since this is a two-semester project, ample scope should be provided for in-depth analysis and exploration. Describe the planned methods, techniques, and approaches you plan to accomplish in the capstone project. What do you expect to deliver by the end of semester two? Provide a high-level timeline for the capstone project. Break down the project into phases or milestones and estim</w:t>
+      </w:r>
+      <w:r>
+        <w:t>ate the time required for each.</w:t>
       </w:r>
     </w:p>
     <w:p>
@@ -1083,7 +1095,7 @@
                         <w:bCs/>
                         <w:noProof/>
                       </w:rPr>
-                      <w:t>1</w:t>
+                      <w:t>2</w:t>
                     </w:r>
                     <w:r>
                       <w:rPr>
@@ -2311,7 +2323,7 @@
   <a:extraClrSchemeLst/>
   <a:extLst>
     <a:ext uri="{05A4C25C-085E-4340-85A3-A5531E510DB2}">
-      <thm15:themeFamily xmlns="" xmlns:thm15="http://schemas.microsoft.com/office/thememl/2012/main" name="Office Theme" id="{62F939B6-93AF-4DB8-9C6B-D6C7DFDC589F}" vid="{4A3C46E8-61CC-4603-A589-7422A47A8E4A}"/>
+      <thm15:themeFamily xmlns:thm15="http://schemas.microsoft.com/office/thememl/2012/main" xmlns="" name="Office Theme" id="{62F939B6-93AF-4DB8-9C6B-D6C7DFDC589F}" vid="{4A3C46E8-61CC-4603-A589-7422A47A8E4A}"/>
     </a:ext>
   </a:extLst>
 </a:theme>
@@ -2322,7 +2334,7 @@
 </file>
 
 <file path=customXml/itemProps1.xml><?xml version="1.0" encoding="utf-8"?>
-<ds:datastoreItem xmlns:ds="http://schemas.openxmlformats.org/officeDocument/2006/customXml" ds:itemID="{F42F38BA-C197-467D-8948-A03034FD262C}">
+<ds:datastoreItem xmlns:ds="http://schemas.openxmlformats.org/officeDocument/2006/customXml" ds:itemID="{FB022B18-F974-44C7-A731-07597AF6E74E}">
   <ds:schemaRefs>
     <ds:schemaRef ds:uri="http://schemas.openxmlformats.org/officeDocument/2006/bibliography"/>
   </ds:schemaRefs>

</xml_diff>

<commit_message>
Improvement of the introduction
</commit_message>
<xml_diff>
--- a/CA1/Project Proposal CA1.docx
+++ b/CA1/Project Proposal CA1.docx
@@ -55,7 +55,7 @@
                     <a:blip r:embed="rId8" cstate="print">
                       <a:extLst>
                         <a:ext uri="{28A0092B-C50C-407E-A947-70E740481C1C}">
-                          <a14:useLocalDpi xmlns:a14="http://schemas.microsoft.com/office/drawing/2010/main" xmlns:wps="http://schemas.microsoft.com/office/word/2010/wordprocessingShape" xmlns:wpi="http://schemas.microsoft.com/office/word/2010/wordprocessingInk" xmlns:wpg="http://schemas.microsoft.com/office/word/2010/wordprocessingGroup" xmlns:w16se="http://schemas.microsoft.com/office/word/2015/wordml/symex" xmlns:w16sdtdh="http://schemas.microsoft.com/office/word/2020/wordml/sdtdatahash" xmlns:w16="http://schemas.microsoft.com/office/word/2018/wordml" xmlns:w16cid="http://schemas.microsoft.com/office/word/2016/wordml/cid" xmlns:w16cex="http://schemas.microsoft.com/office/word/2018/wordml/cex" xmlns:w15="http://schemas.microsoft.com/office/word/2012/wordml" xmlns:w14="http://schemas.microsoft.com/office/word/2010/wordml" xmlns:w="http://schemas.openxmlformats.org/wordprocessingml/2006/main" xmlns:w10="urn:schemas-microsoft-com:office:word" xmlns:wp14="http://schemas.microsoft.com/office/word/2010/wordprocessingDrawing" xmlns:v="urn:schemas-microsoft-com:vml" xmlns:oel="http://schemas.microsoft.com/office/2019/extlst" xmlns:o="urn:schemas-microsoft-com:office:office" xmlns:am3d="http://schemas.microsoft.com/office/drawing/2017/model3d" xmlns:aink="http://schemas.microsoft.com/office/drawing/2016/ink" xmlns:mc="http://schemas.openxmlformats.org/markup-compatibility/2006" xmlns:cx8="http://schemas.microsoft.com/office/drawing/2016/5/14/chartex" xmlns:cx7="http://schemas.microsoft.com/office/drawing/2016/5/13/chartex" xmlns:cx6="http://schemas.microsoft.com/office/drawing/2016/5/12/chartex" xmlns:cx5="http://schemas.microsoft.com/office/drawing/2016/5/11/chartex" xmlns:cx4="http://schemas.microsoft.com/office/drawing/2016/5/10/chartex" xmlns:cx3="http://schemas.microsoft.com/office/drawing/2016/5/9/chartex" xmlns:cx2="http://schemas.microsoft.com/office/drawing/2015/10/21/chartex" xmlns:cx1="http://schemas.microsoft.com/office/drawing/2015/9/8/chartex" xmlns:cx="http://schemas.microsoft.com/office/drawing/2014/chartex" xmlns:wpc="http://schemas.microsoft.com/office/word/2010/wordprocessingCanvas" xmlns="" val="0"/>
+                          <a14:useLocalDpi xmlns="" xmlns:wpc="http://schemas.microsoft.com/office/word/2010/wordprocessingCanvas" xmlns:cx="http://schemas.microsoft.com/office/drawing/2014/chartex" xmlns:cx1="http://schemas.microsoft.com/office/drawing/2015/9/8/chartex" xmlns:cx2="http://schemas.microsoft.com/office/drawing/2015/10/21/chartex" xmlns:cx3="http://schemas.microsoft.com/office/drawing/2016/5/9/chartex" xmlns:cx4="http://schemas.microsoft.com/office/drawing/2016/5/10/chartex" xmlns:cx5="http://schemas.microsoft.com/office/drawing/2016/5/11/chartex" xmlns:cx6="http://schemas.microsoft.com/office/drawing/2016/5/12/chartex" xmlns:cx7="http://schemas.microsoft.com/office/drawing/2016/5/13/chartex" xmlns:cx8="http://schemas.microsoft.com/office/drawing/2016/5/14/chartex" xmlns:mc="http://schemas.openxmlformats.org/markup-compatibility/2006" xmlns:aink="http://schemas.microsoft.com/office/drawing/2016/ink" xmlns:am3d="http://schemas.microsoft.com/office/drawing/2017/model3d" xmlns:o="urn:schemas-microsoft-com:office:office" xmlns:oel="http://schemas.microsoft.com/office/2019/extlst" xmlns:v="urn:schemas-microsoft-com:vml" xmlns:wp14="http://schemas.microsoft.com/office/word/2010/wordprocessingDrawing" xmlns:w10="urn:schemas-microsoft-com:office:word" xmlns:w="http://schemas.openxmlformats.org/wordprocessingml/2006/main" xmlns:w14="http://schemas.microsoft.com/office/word/2010/wordml" xmlns:w15="http://schemas.microsoft.com/office/word/2012/wordml" xmlns:w16cex="http://schemas.microsoft.com/office/word/2018/wordml/cex" xmlns:w16cid="http://schemas.microsoft.com/office/word/2016/wordml/cid" xmlns:w16="http://schemas.microsoft.com/office/word/2018/wordml" xmlns:w16sdtdh="http://schemas.microsoft.com/office/word/2020/wordml/sdtdatahash" xmlns:w16se="http://schemas.microsoft.com/office/word/2015/wordml/symex" xmlns:wpg="http://schemas.microsoft.com/office/word/2010/wordprocessingGroup" xmlns:wpi="http://schemas.microsoft.com/office/word/2010/wordprocessingInk" xmlns:wps="http://schemas.microsoft.com/office/word/2010/wordprocessingShape" xmlns:a14="http://schemas.microsoft.com/office/drawing/2010/main" val="0"/>
                         </a:ext>
                       </a:extLst>
                     </a:blip>
@@ -671,6 +671,15 @@
       <w:bookmarkStart w:id="0" w:name="_Toc162204227"/>
       <w:r>
         <w:lastRenderedPageBreak/>
+        <w:t>Title</w:t>
+      </w:r>
+    </w:p>
+    <w:p/>
+    <w:p>
+      <w:pPr>
+        <w:pStyle w:val="Ttulo1"/>
+      </w:pPr>
+      <w:r>
         <w:t>Introduction</w:t>
       </w:r>
       <w:bookmarkEnd w:id="0"/>
@@ -682,7 +691,17 @@
     </w:p>
     <w:p>
       <w:r>
-        <w:t>Solar energy is not always available; after all, we have nights and cloudy, rainy days. This requires efficient ways of transporting and storing energy, as well as demanding greater efficiency from photovoltaic cells.</w:t>
+        <w:t>Basically, a solar generation system consists of interconnected solar panels connected to an inverter, which in turn is connected to a main power panel. The solar panels are responsible for converting sunlight into Direct Current (DC) energy. The inverter converts the current to Alternating Current (AC) and matches its frequency with the utility grid frequency, transforming the energy into a usable form for storage in batteries or direct supply to the grid.</w:t>
+      </w:r>
+    </w:p>
+    <w:p>
+      <w:r>
+        <w:t>Solar energy is not always available; after all, we have nights and cloudy, rainy days. This requires efficient ways to transport and store energy, as well as requiring higher efficiency from photovoltaic cells. Nevertheless, the generation system presents its advantages: It generates less environmental impact since it is an energy generator that does not produce greenhouse gases; It has an infinite source of energy since it uses the sun to produce it; and has low operation and maintenance costs compared to the costs of other forms of energy generation.</w:t>
+      </w:r>
+    </w:p>
+    <w:p>
+      <w:r>
+        <w:t>Although Solar Plants are considered to have low maintenance costs, there is still a need for improvement in the operation and maintenance performance since a failure or defect can significantly reduce generation or even render the plant unable to generate energy.</w:t>
       </w:r>
     </w:p>
     <w:p>
@@ -795,7 +814,14 @@
         <w:rPr>
           <w:lang w:val="en-US"/>
         </w:rPr>
-        <w:t>: The objective is to develop models that can accurately predict energy production by analyzing energy generation and solar irradiation metrics. This capability can reduce losses, enabling effective energy generation management and ensuring better electricity supply.</w:t>
+        <w:t xml:space="preserve">: The objective is to develop models that can accurately predict energy production by analyzing energy generation and solar irradiation metrics. This </w:t>
+      </w:r>
+      <w:r>
+        <w:rPr>
+          <w:lang w:val="en-US"/>
+        </w:rPr>
+        <w:lastRenderedPageBreak/>
+        <w:t>capability can reduce losses, enabling effective energy generation management and ensuring better electricity supply.</w:t>
       </w:r>
     </w:p>
     <w:p>
@@ -840,7 +866,6 @@
       </w:pPr>
       <w:bookmarkStart w:id="3" w:name="_Toc162204230"/>
       <w:r>
-        <w:lastRenderedPageBreak/>
         <w:t>Scope</w:t>
       </w:r>
       <w:bookmarkEnd w:id="3"/>
@@ -1294,6 +1319,7 @@
         <w:rPr>
           <w:bCs/>
         </w:rPr>
+        <w:lastRenderedPageBreak/>
         <w:t>Relationship between DC Power and Yield</w:t>
       </w:r>
     </w:p>
@@ -1424,7 +1450,6 @@
       </w:pPr>
       <w:bookmarkStart w:id="4" w:name="_Toc162204231"/>
       <w:r>
-        <w:lastRenderedPageBreak/>
         <w:t>Data Sources</w:t>
       </w:r>
       <w:bookmarkEnd w:id="4"/>
@@ -1725,7 +1750,7 @@
                         <w:bCs/>
                         <w:noProof/>
                       </w:rPr>
-                      <w:t>1</w:t>
+                      <w:t>3</w:t>
                     </w:r>
                     <w:r>
                       <w:rPr>
@@ -3422,7 +3447,7 @@
   <a:extraClrSchemeLst/>
   <a:extLst>
     <a:ext uri="{05A4C25C-085E-4340-85A3-A5531E510DB2}">
-      <thm15:themeFamily xmlns:thm15="http://schemas.microsoft.com/office/thememl/2012/main" xmlns="" name="Office Theme" id="{62F939B6-93AF-4DB8-9C6B-D6C7DFDC589F}" vid="{4A3C46E8-61CC-4603-A589-7422A47A8E4A}"/>
+      <thm15:themeFamily xmlns="" xmlns:thm15="http://schemas.microsoft.com/office/thememl/2012/main" name="Office Theme" id="{62F939B6-93AF-4DB8-9C6B-D6C7DFDC589F}" vid="{4A3C46E8-61CC-4603-A589-7422A47A8E4A}"/>
     </a:ext>
   </a:extLst>
 </a:theme>
@@ -3433,7 +3458,7 @@
 </file>
 
 <file path=customXml/itemProps1.xml><?xml version="1.0" encoding="utf-8"?>
-<ds:datastoreItem xmlns:ds="http://schemas.openxmlformats.org/officeDocument/2006/customXml" ds:itemID="{5C9ACA0C-A6F8-4CEF-A784-9805AC4B9398}">
+<ds:datastoreItem xmlns:ds="http://schemas.openxmlformats.org/officeDocument/2006/customXml" ds:itemID="{B324BEF2-127F-4824-874E-64252063E5C2}">
   <ds:schemaRefs>
     <ds:schemaRef ds:uri="http://schemas.openxmlformats.org/officeDocument/2006/bibliography"/>
   </ds:schemaRefs>

</xml_diff>

<commit_message>
Title + final corrections
</commit_message>
<xml_diff>
--- a/CA1/Project Proposal CA1.docx
+++ b/CA1/Project Proposal CA1.docx
@@ -55,7 +55,7 @@
                     <a:blip r:embed="rId8" cstate="print">
                       <a:extLst>
                         <a:ext uri="{28A0092B-C50C-407E-A947-70E740481C1C}">
-                          <a14:useLocalDpi xmlns:a14="http://schemas.microsoft.com/office/drawing/2010/main" xmlns:wps="http://schemas.microsoft.com/office/word/2010/wordprocessingShape" xmlns:wpi="http://schemas.microsoft.com/office/word/2010/wordprocessingInk" xmlns:wpg="http://schemas.microsoft.com/office/word/2010/wordprocessingGroup" xmlns:w16se="http://schemas.microsoft.com/office/word/2015/wordml/symex" xmlns:w16sdtdh="http://schemas.microsoft.com/office/word/2020/wordml/sdtdatahash" xmlns:w16="http://schemas.microsoft.com/office/word/2018/wordml" xmlns:w16cid="http://schemas.microsoft.com/office/word/2016/wordml/cid" xmlns:w16cex="http://schemas.microsoft.com/office/word/2018/wordml/cex" xmlns:w15="http://schemas.microsoft.com/office/word/2012/wordml" xmlns:w14="http://schemas.microsoft.com/office/word/2010/wordml" xmlns:w="http://schemas.openxmlformats.org/wordprocessingml/2006/main" xmlns:w10="urn:schemas-microsoft-com:office:word" xmlns:wp14="http://schemas.microsoft.com/office/word/2010/wordprocessingDrawing" xmlns:v="urn:schemas-microsoft-com:vml" xmlns:oel="http://schemas.microsoft.com/office/2019/extlst" xmlns:o="urn:schemas-microsoft-com:office:office" xmlns:am3d="http://schemas.microsoft.com/office/drawing/2017/model3d" xmlns:aink="http://schemas.microsoft.com/office/drawing/2016/ink" xmlns:mc="http://schemas.openxmlformats.org/markup-compatibility/2006" xmlns:cx8="http://schemas.microsoft.com/office/drawing/2016/5/14/chartex" xmlns:cx7="http://schemas.microsoft.com/office/drawing/2016/5/13/chartex" xmlns:cx6="http://schemas.microsoft.com/office/drawing/2016/5/12/chartex" xmlns:cx5="http://schemas.microsoft.com/office/drawing/2016/5/11/chartex" xmlns:cx4="http://schemas.microsoft.com/office/drawing/2016/5/10/chartex" xmlns:cx3="http://schemas.microsoft.com/office/drawing/2016/5/9/chartex" xmlns:cx2="http://schemas.microsoft.com/office/drawing/2015/10/21/chartex" xmlns:cx1="http://schemas.microsoft.com/office/drawing/2015/9/8/chartex" xmlns:cx="http://schemas.microsoft.com/office/drawing/2014/chartex" xmlns:wpc="http://schemas.microsoft.com/office/word/2010/wordprocessingCanvas" xmlns="" val="0"/>
+                          <a14:useLocalDpi xmlns="" xmlns:wpc="http://schemas.microsoft.com/office/word/2010/wordprocessingCanvas" xmlns:cx="http://schemas.microsoft.com/office/drawing/2014/chartex" xmlns:cx1="http://schemas.microsoft.com/office/drawing/2015/9/8/chartex" xmlns:cx2="http://schemas.microsoft.com/office/drawing/2015/10/21/chartex" xmlns:cx3="http://schemas.microsoft.com/office/drawing/2016/5/9/chartex" xmlns:cx4="http://schemas.microsoft.com/office/drawing/2016/5/10/chartex" xmlns:cx5="http://schemas.microsoft.com/office/drawing/2016/5/11/chartex" xmlns:cx6="http://schemas.microsoft.com/office/drawing/2016/5/12/chartex" xmlns:cx7="http://schemas.microsoft.com/office/drawing/2016/5/13/chartex" xmlns:cx8="http://schemas.microsoft.com/office/drawing/2016/5/14/chartex" xmlns:mc="http://schemas.openxmlformats.org/markup-compatibility/2006" xmlns:aink="http://schemas.microsoft.com/office/drawing/2016/ink" xmlns:am3d="http://schemas.microsoft.com/office/drawing/2017/model3d" xmlns:o="urn:schemas-microsoft-com:office:office" xmlns:oel="http://schemas.microsoft.com/office/2019/extlst" xmlns:v="urn:schemas-microsoft-com:vml" xmlns:wp14="http://schemas.microsoft.com/office/word/2010/wordprocessingDrawing" xmlns:w10="urn:schemas-microsoft-com:office:word" xmlns:w="http://schemas.openxmlformats.org/wordprocessingml/2006/main" xmlns:w14="http://schemas.microsoft.com/office/word/2010/wordml" xmlns:w15="http://schemas.microsoft.com/office/word/2012/wordml" xmlns:w16cex="http://schemas.microsoft.com/office/word/2018/wordml/cex" xmlns:w16cid="http://schemas.microsoft.com/office/word/2016/wordml/cid" xmlns:w16="http://schemas.microsoft.com/office/word/2018/wordml" xmlns:w16sdtdh="http://schemas.microsoft.com/office/word/2020/wordml/sdtdatahash" xmlns:w16se="http://schemas.microsoft.com/office/word/2015/wordml/symex" xmlns:wpg="http://schemas.microsoft.com/office/word/2010/wordprocessingGroup" xmlns:wpi="http://schemas.microsoft.com/office/word/2010/wordprocessingInk" xmlns:wps="http://schemas.microsoft.com/office/word/2010/wordprocessingShape" xmlns:a14="http://schemas.microsoft.com/office/drawing/2010/main" val="0"/>
                         </a:ext>
                       </a:extLst>
                     </a:blip>
@@ -457,6 +457,14 @@
                 <w:szCs w:val="32"/>
               </w:rPr>
             </w:pPr>
+            <w:r>
+              <w:rPr>
+                <w:color w:val="000000" w:themeColor="text1"/>
+                <w:sz w:val="32"/>
+                <w:szCs w:val="32"/>
+              </w:rPr>
+              <w:t>March 29, 2024</w:t>
+            </w:r>
           </w:p>
         </w:tc>
       </w:tr>
@@ -674,7 +682,11 @@
         <w:t>Title</w:t>
       </w:r>
     </w:p>
-    <w:p/>
+    <w:p>
+      <w:r>
+        <w:t>Enhancing Maintenance Efficiency in Photovoltaic Solar Power Plants</w:t>
+      </w:r>
+    </w:p>
     <w:p>
       <w:pPr>
         <w:pStyle w:val="Ttulo1"/>
@@ -692,6 +704,9 @@
     <w:p>
       <w:r>
         <w:t>Basically, a solar generation system consists of interconnected solar panels connected to an inverter, which in turn is connected to a main power panel. The solar panels are responsible for converting sunlight into Direct Current (DC) energy. The inverter converts the current to Alternating Current (AC) and matches its frequency with the utility grid frequency, transforming the energy into a usable form for storage in batteries or direct supply to the grid.</w:t>
+      </w:r>
+      <w:r>
+        <w:t xml:space="preserve"> The energy going into the grid passes through a bidirectional meter that measures the amount in kWh of supplied energy.</w:t>
       </w:r>
     </w:p>
     <w:p>
@@ -702,9 +717,9 @@
         </w:rPr>
         <w:drawing>
           <wp:inline distT="0" distB="0" distL="0" distR="0">
-            <wp:extent cx="5727700" cy="3606165"/>
-            <wp:effectExtent l="19050" t="0" r="6350" b="0"/>
-            <wp:docPr id="2" name="Imagem 2"/>
+            <wp:extent cx="5724525" cy="3590925"/>
+            <wp:effectExtent l="19050" t="0" r="9525" b="0"/>
+            <wp:docPr id="1" name="Imagem 1"/>
             <wp:cNvGraphicFramePr>
               <a:graphicFrameLocks xmlns:a="http://schemas.openxmlformats.org/drawingml/2006/main" noChangeAspect="1"/>
             </wp:cNvGraphicFramePr>
@@ -712,7 +727,7 @@
               <a:graphicData uri="http://schemas.openxmlformats.org/drawingml/2006/picture">
                 <pic:pic xmlns:pic="http://schemas.openxmlformats.org/drawingml/2006/picture">
                   <pic:nvPicPr>
-                    <pic:cNvPr id="0" name="Picture 2"/>
+                    <pic:cNvPr id="0" name="Picture 1"/>
                     <pic:cNvPicPr>
                       <a:picLocks noChangeAspect="1" noChangeArrowheads="1"/>
                     </pic:cNvPicPr>
@@ -727,7 +742,7 @@
                   <pic:spPr bwMode="auto">
                     <a:xfrm>
                       <a:off x="0" y="0"/>
-                      <a:ext cx="5727700" cy="3606165"/>
+                      <a:ext cx="5724525" cy="3590925"/>
                     </a:xfrm>
                     <a:prstGeom prst="rect">
                       <a:avLst/>
@@ -747,6 +762,7 @@
         </w:drawing>
       </w:r>
     </w:p>
+    <w:p/>
     <w:p>
       <w:r>
         <w:t>Solar energy is not always available; after all, we have nights and cloudy, rainy days. This requires efficient ways to transport and store energy, as well as requiring higher efficiency from photovoltaic cells. Nevertheless, the generation system presents its advantages: It generates less environmental impact since it is an energy generator that does not produce greenhouse gases; It has an infinite source of energy since it uses the sun to produce it; and has low operation and maintenance costs compared to the costs of other forms of energy generation.</w:t>
@@ -1546,152 +1562,13 @@
       <w:r>
         <w:t>data at the solar plants; therefore, there is no relation to personal data that needs to be anonymized or that may produce any adverse effect or bias on vulnerable individuals in society or minors.</w:t>
       </w:r>
-    </w:p>
-    <w:p>
-      <w:r>
-        <w:br w:type="page"/>
-      </w:r>
-    </w:p>
-    <w:p>
-      <w:pPr>
-        <w:spacing w:after="0"/>
-      </w:pPr>
-      <w:r>
-        <w:rPr>
-          <w:b/>
-          <w:bCs/>
-        </w:rPr>
-        <w:lastRenderedPageBreak/>
-        <w:t>Title:</w:t>
-      </w:r>
-      <w:r>
-        <w:t xml:space="preserve"> Select a title for your capstone project.</w:t>
-      </w:r>
-    </w:p>
-    <w:p>
-      <w:pPr>
-        <w:spacing w:after="0"/>
-      </w:pPr>
-    </w:p>
-    <w:p>
-      <w:pPr>
-        <w:spacing w:after="0"/>
-      </w:pPr>
-      <w:r>
-        <w:rPr>
-          <w:b/>
-          <w:bCs/>
-        </w:rPr>
-        <w:t>Introduction:</w:t>
-      </w:r>
-      <w:r>
-        <w:t xml:space="preserve"> Provide a brief overview of the project and its significance. Explain why the capstone project is important, relevant, and interesting. Mention any real-world problems or challenges that the capstone project aims to address. The capstone project should aim to develop possible solutions.</w:t>
-      </w:r>
-    </w:p>
-    <w:p>
-      <w:pPr>
-        <w:spacing w:after="0"/>
-      </w:pPr>
-    </w:p>
-    <w:p>
-      <w:pPr>
-        <w:spacing w:after="0"/>
-      </w:pPr>
-      <w:r>
-        <w:rPr>
-          <w:b/>
-          <w:bCs/>
-        </w:rPr>
-        <w:t>Objectives:</w:t>
-      </w:r>
-      <w:r>
-        <w:t xml:space="preserve"> Outline the specific goals of your capstone project. What do you intend to achieve through this capstone project? Ensure your objectives are clear, concise, and aligned with the project's goals. You should have between three and five objectives. There should be a business objective or hypothesis (not a statistical test hypothesis) that looks to be explored.</w:t>
-      </w:r>
-    </w:p>
-    <w:p>
-      <w:pPr>
-        <w:spacing w:after="0"/>
-      </w:pPr>
-    </w:p>
-    <w:p>
-      <w:pPr>
-        <w:spacing w:after="0"/>
-      </w:pPr>
-      <w:r>
-        <w:rPr>
-          <w:b/>
-          <w:bCs/>
-        </w:rPr>
-        <w:t>Problem Definition:</w:t>
-      </w:r>
-      <w:r>
-        <w:t xml:space="preserve"> Clearly state the problem or challenge the capstone project seeks to solve. Discuss the context of the problem, its impact, and why it's essential to address it.</w:t>
-      </w:r>
-    </w:p>
-    <w:p>
-      <w:pPr>
-        <w:spacing w:after="0"/>
-      </w:pPr>
-    </w:p>
-    <w:p>
-      <w:pPr>
-        <w:spacing w:after="0"/>
-      </w:pPr>
-      <w:r>
-        <w:rPr>
-          <w:b/>
-          <w:bCs/>
-        </w:rPr>
-        <w:t>Scope:</w:t>
-      </w:r>
-      <w:r>
-        <w:t xml:space="preserve"> There should be plenty of scope for the two-semester capstone project. Define the scope of the capstone project. What will be included and excluded from the capstone project, and who will do what? List the boundaries of the capstone project to avoid any ambiguity. Since this is a two-semester project, ample scope should be provided for in-depth analysis and exploration. Describe the planned methods, techniques, and approaches you plan to accomplish in the capstone project. What do you expect to deliver by the end of semester two? Provide a high-level timeline for the capstone project. Break down the project into phases or milestones and estim</w:t>
-      </w:r>
-      <w:r>
-        <w:t>ate the time required for each.</w:t>
-      </w:r>
-    </w:p>
-    <w:p>
-      <w:pPr>
-        <w:spacing w:after="0"/>
-      </w:pPr>
-    </w:p>
-    <w:p>
-      <w:pPr>
-        <w:spacing w:after="0"/>
-      </w:pPr>
-      <w:r>
-        <w:rPr>
-          <w:b/>
-          <w:bCs/>
-        </w:rPr>
-        <w:t>Data Sources:</w:t>
-      </w:r>
-      <w:r>
-        <w:t xml:space="preserve"> Where will you get your data, and how much do you need? Specify the data sources you plan to use in the capstone project. Show evidence of any permissions to access the data and the use of the data.</w:t>
-      </w:r>
-    </w:p>
-    <w:p>
-      <w:pPr>
-        <w:spacing w:after="0"/>
-      </w:pPr>
-    </w:p>
-    <w:p>
-      <w:pPr>
-        <w:spacing w:after="0"/>
-      </w:pPr>
-      <w:r>
-        <w:rPr>
-          <w:b/>
-          <w:bCs/>
-        </w:rPr>
-        <w:t>Ethical Considerations:</w:t>
-      </w:r>
-      <w:r>
-        <w:t xml:space="preserve"> Discuss any ethical considerations associated with the capstone project, especially if it involves sensitive data, user privacy, or potential societal impacts. This will include dataset permissions and use of data permissions. There can be no medical capstone projects.</w:t>
-      </w:r>
-    </w:p>
-    <w:p/>
+      <w:r>
+        <w:t xml:space="preserve"> </w:t>
+      </w:r>
+      <w:r>
+        <w:t>The only source information of the dataset concerns the country, and the addresses of the solar plants are not known.</w:t>
+      </w:r>
+    </w:p>
     <w:sectPr>
       <w:footerReference w:type="default" r:id="rId10"/>
       <w:pgSz w:w="11906" w:h="16838"/>
@@ -2679,6 +2556,7 @@
   <w:style w:type="character" w:default="1" w:styleId="Fontepargpadro">
     <w:name w:val="Default Paragraph Font"/>
     <w:uiPriority w:val="1"/>
+    <w:semiHidden/>
     <w:unhideWhenUsed/>
   </w:style>
   <w:style w:type="table" w:default="1" w:styleId="Tabelanormal">
@@ -3493,7 +3371,7 @@
   <a:extraClrSchemeLst/>
   <a:extLst>
     <a:ext uri="{05A4C25C-085E-4340-85A3-A5531E510DB2}">
-      <thm15:themeFamily xmlns:thm15="http://schemas.microsoft.com/office/thememl/2012/main" xmlns="" name="Office Theme" id="{62F939B6-93AF-4DB8-9C6B-D6C7DFDC589F}" vid="{4A3C46E8-61CC-4603-A589-7422A47A8E4A}"/>
+      <thm15:themeFamily xmlns="" xmlns:thm15="http://schemas.microsoft.com/office/thememl/2012/main" name="Office Theme" id="{62F939B6-93AF-4DB8-9C6B-D6C7DFDC589F}" vid="{4A3C46E8-61CC-4603-A589-7422A47A8E4A}"/>
     </a:ext>
   </a:extLst>
 </a:theme>
@@ -3504,7 +3382,7 @@
 </file>
 
 <file path=customXml/itemProps1.xml><?xml version="1.0" encoding="utf-8"?>
-<ds:datastoreItem xmlns:ds="http://schemas.openxmlformats.org/officeDocument/2006/customXml" ds:itemID="{77FDC486-DCD2-4BF2-A4F7-9E022BA77680}">
+<ds:datastoreItem xmlns:ds="http://schemas.openxmlformats.org/officeDocument/2006/customXml" ds:itemID="{8054AD8C-2972-4D40-8162-3E2F62E43E47}">
   <ds:schemaRefs>
     <ds:schemaRef ds:uri="http://schemas.openxmlformats.org/officeDocument/2006/bibliography"/>
   </ds:schemaRefs>

</xml_diff>